<commit_message>
manuscript edits almost done
</commit_message>
<xml_diff>
--- a/manuscript/v2/v3/v5/v6/v8/v9/v10/v11/v12/v_final/fig_captions_jr_nb[1].docx
+++ b/manuscript/v2/v3/v5/v6/v8/v9/v10/v11/v12/v_final/fig_captions_jr_nb[1].docx
@@ -60,14 +60,12 @@
         </w:rPr>
         <w:t xml:space="preserve"> and</w:t>
       </w:r>
-      <w:ins w:id="0" w:author="Brisson, Nicholas" w:date="2025-02-25T15:43:00Z">
-        <w:r>
-          <w:rPr>
-            <w:rFonts w:ascii="Verdana" w:hAnsi="Verdana" w:cs="Times New Roman"/>
-          </w:rPr>
-          <w:t xml:space="preserve"> </w:t>
-        </w:r>
-      </w:ins>
+      <w:r>
+        <w:rPr>
+          <w:rFonts w:ascii="Verdana" w:hAnsi="Verdana" w:cs="Times New Roman"/>
+        </w:rPr>
+        <w:t xml:space="preserve"> </w:t>
+      </w:r>
       <w:r>
         <w:rPr>
           <w:rFonts w:ascii="Verdana" w:hAnsi="Verdana" w:cs="Times New Roman"/>
@@ -113,7 +111,7 @@
           <w:rFonts w:ascii="Verdana" w:hAnsi="Verdana" w:cs="Times New Roman"/>
         </w:rPr>
       </w:pPr>
-      <w:commentRangeStart w:id="1"/>
+      <w:commentRangeStart w:id="0"/>
       <w:r>
         <w:rPr>
           <w:rFonts w:ascii="Verdana" w:hAnsi="Verdana" w:cs="Times New Roman"/>
@@ -128,32 +126,32 @@
         </w:rPr>
         <w:t xml:space="preserve"> </w:t>
       </w:r>
+      <w:commentRangeEnd w:id="0"/>
+      <w:r>
+        <w:rPr>
+          <w:rStyle w:val="CommentReference"/>
+        </w:rPr>
+        <w:commentReference w:id="0"/>
+      </w:r>
+      <w:r>
+        <w:rPr>
+          <w:rFonts w:ascii="Verdana" w:hAnsi="Verdana" w:cs="Times New Roman"/>
+        </w:rPr>
+        <w:t xml:space="preserve">Schematic overview of the semi-automated pipeline for bone shape tracking. The process includes: (I) Canny edge detection to detect bone edges; (II) </w:t>
+      </w:r>
+      <w:commentRangeStart w:id="1"/>
+      <w:r>
+        <w:rPr>
+          <w:rFonts w:ascii="Verdana" w:hAnsi="Verdana" w:cs="Times New Roman"/>
+        </w:rPr>
+        <w:t>Connected-component labeling to isolate cortical bone edges</w:t>
+      </w:r>
       <w:commentRangeEnd w:id="1"/>
       <w:r>
         <w:rPr>
           <w:rStyle w:val="CommentReference"/>
         </w:rPr>
         <w:commentReference w:id="1"/>
-      </w:r>
-      <w:r>
-        <w:rPr>
-          <w:rFonts w:ascii="Verdana" w:hAnsi="Verdana" w:cs="Times New Roman"/>
-        </w:rPr>
-        <w:t xml:space="preserve">Schematic overview of the semi-automated pipeline for bone shape tracking. The process includes: (I) Canny edge detection to detect bone edges; (II) </w:t>
-      </w:r>
-      <w:commentRangeStart w:id="2"/>
-      <w:r>
-        <w:rPr>
-          <w:rFonts w:ascii="Verdana" w:hAnsi="Verdana" w:cs="Times New Roman"/>
-        </w:rPr>
-        <w:t>Connected-component labeling to isolate cortical bone edges</w:t>
-      </w:r>
-      <w:commentRangeEnd w:id="2"/>
-      <w:r>
-        <w:rPr>
-          <w:rStyle w:val="CommentReference"/>
-        </w:rPr>
-        <w:commentReference w:id="2"/>
       </w:r>
       <w:r>
         <w:rPr>
@@ -632,7 +630,7 @@
 
 <file path=word/comments.xml><?xml version="1.0" encoding="utf-8"?>
 <w:comments xmlns:wpc="http://schemas.microsoft.com/office/word/2010/wordprocessingCanvas" xmlns:cx="http://schemas.microsoft.com/office/drawing/2014/chartex" xmlns:cx1="http://schemas.microsoft.com/office/drawing/2015/9/8/chartex" xmlns:cx2="http://schemas.microsoft.com/office/drawing/2015/10/21/chartex" xmlns:cx3="http://schemas.microsoft.com/office/drawing/2016/5/9/chartex" xmlns:cx4="http://schemas.microsoft.com/office/drawing/2016/5/10/chartex" xmlns:cx5="http://schemas.microsoft.com/office/drawing/2016/5/11/chartex" xmlns:cx6="http://schemas.microsoft.com/office/drawing/2016/5/12/chartex" xmlns:cx7="http://schemas.microsoft.com/office/drawing/2016/5/13/chartex" xmlns:cx8="http://schemas.microsoft.com/office/drawing/2016/5/14/chartex" xmlns:mc="http://schemas.openxmlformats.org/markup-compatibility/2006" xmlns:aink="http://schemas.microsoft.com/office/drawing/2016/ink" xmlns:am3d="http://schemas.microsoft.com/office/drawing/2017/model3d" xmlns:o="urn:schemas-microsoft-com:office:office" xmlns:oel="http://schemas.microsoft.com/office/2019/extlst" xmlns:r="http://schemas.openxmlformats.org/officeDocument/2006/relationships" xmlns:m="http://schemas.openxmlformats.org/officeDocument/2006/math" xmlns:v="urn:schemas-microsoft-com:vml" xmlns:wp14="http://schemas.microsoft.com/office/word/2010/wordprocessingDrawing" xmlns:wp="http://schemas.openxmlformats.org/drawingml/2006/wordprocessingDrawing" xmlns:w10="urn:schemas-microsoft-com:office:word" xmlns:w="http://schemas.openxmlformats.org/wordprocessingml/2006/main" xmlns:w14="http://schemas.microsoft.com/office/word/2010/wordml" xmlns:w15="http://schemas.microsoft.com/office/word/2012/wordml" xmlns:w16cex="http://schemas.microsoft.com/office/word/2018/wordml/cex" xmlns:w16cid="http://schemas.microsoft.com/office/word/2016/wordml/cid" xmlns:w16="http://schemas.microsoft.com/office/word/2018/wordml" xmlns:w16du="http://schemas.microsoft.com/office/word/2023/wordml/word16du" xmlns:w16sdtdh="http://schemas.microsoft.com/office/word/2020/wordml/sdtdatahash" xmlns:w16sdtfl="http://schemas.microsoft.com/office/word/2024/wordml/sdtformatlock" xmlns:w16se="http://schemas.microsoft.com/office/word/2015/wordml/symex" xmlns:wpg="http://schemas.microsoft.com/office/word/2010/wordprocessingGroup" xmlns:wpi="http://schemas.microsoft.com/office/word/2010/wordprocessingInk" xmlns:wne="http://schemas.microsoft.com/office/word/2006/wordml" xmlns:wps="http://schemas.microsoft.com/office/word/2010/wordprocessingShape" mc:Ignorable="w14 w15 w16se w16cid w16 w16cex w16sdtdh w16sdtfl w16du wp14">
-  <w:comment w:id="1" w:author="Martin Krämer" w:date="2025-02-13T16:15:00Z" w:initials="MK">
+  <w:comment w:id="0" w:author="Martin Krämer" w:date="2025-02-13T16:15:00Z" w:initials="MK">
     <w:p>
       <w:pPr>
         <w:pStyle w:val="CommentText"/>
@@ -648,7 +646,7 @@
       </w:r>
     </w:p>
   </w:comment>
-  <w:comment w:id="2" w:author="Reichenbach, Jürgen" w:date="2025-02-18T10:18:00Z" w:initials="RJ">
+  <w:comment w:id="1" w:author="Reichenbach, Jürgen" w:date="2025-02-18T10:18:00Z" w:initials="RJ">
     <w:p>
       <w:pPr>
         <w:pStyle w:val="CommentText"/>
@@ -689,9 +687,6 @@
 
 <file path=word/people.xml><?xml version="1.0" encoding="utf-8"?>
 <w15:people xmlns:wpc="http://schemas.microsoft.com/office/word/2010/wordprocessingCanvas" xmlns:cx="http://schemas.microsoft.com/office/drawing/2014/chartex" xmlns:cx1="http://schemas.microsoft.com/office/drawing/2015/9/8/chartex" xmlns:cx2="http://schemas.microsoft.com/office/drawing/2015/10/21/chartex" xmlns:cx3="http://schemas.microsoft.com/office/drawing/2016/5/9/chartex" xmlns:cx4="http://schemas.microsoft.com/office/drawing/2016/5/10/chartex" xmlns:cx5="http://schemas.microsoft.com/office/drawing/2016/5/11/chartex" xmlns:cx6="http://schemas.microsoft.com/office/drawing/2016/5/12/chartex" xmlns:cx7="http://schemas.microsoft.com/office/drawing/2016/5/13/chartex" xmlns:cx8="http://schemas.microsoft.com/office/drawing/2016/5/14/chartex" xmlns:mc="http://schemas.openxmlformats.org/markup-compatibility/2006" xmlns:aink="http://schemas.microsoft.com/office/drawing/2016/ink" xmlns:am3d="http://schemas.microsoft.com/office/drawing/2017/model3d" xmlns:o="urn:schemas-microsoft-com:office:office" xmlns:oel="http://schemas.microsoft.com/office/2019/extlst" xmlns:r="http://schemas.openxmlformats.org/officeDocument/2006/relationships" xmlns:m="http://schemas.openxmlformats.org/officeDocument/2006/math" xmlns:v="urn:schemas-microsoft-com:vml" xmlns:wp14="http://schemas.microsoft.com/office/word/2010/wordprocessingDrawing" xmlns:wp="http://schemas.openxmlformats.org/drawingml/2006/wordprocessingDrawing" xmlns:w10="urn:schemas-microsoft-com:office:word" xmlns:w="http://schemas.openxmlformats.org/wordprocessingml/2006/main" xmlns:w14="http://schemas.microsoft.com/office/word/2010/wordml" xmlns:w15="http://schemas.microsoft.com/office/word/2012/wordml" xmlns:w16cex="http://schemas.microsoft.com/office/word/2018/wordml/cex" xmlns:w16cid="http://schemas.microsoft.com/office/word/2016/wordml/cid" xmlns:w16="http://schemas.microsoft.com/office/word/2018/wordml" xmlns:w16du="http://schemas.microsoft.com/office/word/2023/wordml/word16du" xmlns:w16sdtdh="http://schemas.microsoft.com/office/word/2020/wordml/sdtdatahash" xmlns:w16sdtfl="http://schemas.microsoft.com/office/word/2024/wordml/sdtformatlock" xmlns:w16se="http://schemas.microsoft.com/office/word/2015/wordml/symex" xmlns:wpg="http://schemas.microsoft.com/office/word/2010/wordprocessingGroup" xmlns:wpi="http://schemas.microsoft.com/office/word/2010/wordprocessingInk" xmlns:wne="http://schemas.microsoft.com/office/word/2006/wordml" xmlns:wps="http://schemas.microsoft.com/office/word/2010/wordprocessingShape" mc:Ignorable="w14 w15 w16se w16cid w16 w16cex w16sdtdh w16sdtfl w16du wp14">
-  <w15:person w15:author="Brisson, Nicholas">
-    <w15:presenceInfo w15:providerId="AD" w15:userId="S-1-5-21-1057563376-1269908281-367356602-386962"/>
-  </w15:person>
   <w15:person w15:author="Martin Krämer">
     <w15:presenceInfo w15:providerId="Windows Live" w15:userId="8c957fc60f0587d0"/>
   </w15:person>

</xml_diff>